<commit_message>
added ch8 to toc
</commit_message>
<xml_diff>
--- a/docs/toc_word.docx
+++ b/docs/toc_word.docx
@@ -1,10 +1,10 @@
 
 <file path=word/document.xml><?xml version="1.0" encoding="utf-8"?>
-<w:document xmlns:wpc="http://schemas.microsoft.com/office/word/2010/wordprocessingCanvas" xmlns:cx="http://schemas.microsoft.com/office/drawing/2014/chartex" xmlns:cx1="http://schemas.microsoft.com/office/drawing/2015/9/8/chartex" xmlns:cx2="http://schemas.microsoft.com/office/drawing/2015/10/21/chartex" xmlns:cx3="http://schemas.microsoft.com/office/drawing/2016/5/9/chartex" xmlns:cx4="http://schemas.microsoft.com/office/drawing/2016/5/10/chartex" xmlns:cx5="http://schemas.microsoft.com/office/drawing/2016/5/11/chartex" xmlns:cx6="http://schemas.microsoft.com/office/drawing/2016/5/12/chartex" xmlns:cx7="http://schemas.microsoft.com/office/drawing/2016/5/13/chartex" xmlns:cx8="http://schemas.microsoft.com/office/drawing/2016/5/14/chartex" xmlns:mc="http://schemas.openxmlformats.org/markup-compatibility/2006" xmlns:aink="http://schemas.microsoft.com/office/drawing/2016/ink" xmlns:am3d="http://schemas.microsoft.com/office/drawing/2017/model3d" xmlns:o="urn:schemas-microsoft-com:office:office" xmlns:r="http://schemas.openxmlformats.org/officeDocument/2006/relationships" xmlns:m="http://schemas.openxmlformats.org/officeDocument/2006/math" xmlns:v="urn:schemas-microsoft-com:vml" xmlns:wp14="http://schemas.microsoft.com/office/word/2010/wordprocessingDrawing" xmlns:wp="http://schemas.openxmlformats.org/drawingml/2006/wordprocessingDrawing" xmlns:w10="urn:schemas-microsoft-com:office:word" xmlns:w="http://schemas.openxmlformats.org/wordprocessingml/2006/main" xmlns:w14="http://schemas.microsoft.com/office/word/2010/wordml" xmlns:w15="http://schemas.microsoft.com/office/word/2012/wordml" xmlns:w16cex="http://schemas.microsoft.com/office/word/2018/wordml/cex" xmlns:w16cid="http://schemas.microsoft.com/office/word/2016/wordml/cid" xmlns:w16="http://schemas.microsoft.com/office/word/2018/wordml" xmlns:w16sdtdh="http://schemas.microsoft.com/office/word/2020/wordml/sdtdatahash" xmlns:w16se="http://schemas.microsoft.com/office/word/2015/wordml/symex" xmlns:wpg="http://schemas.microsoft.com/office/word/2010/wordprocessingGroup" xmlns:wpi="http://schemas.microsoft.com/office/word/2010/wordprocessingInk" xmlns:wne="http://schemas.microsoft.com/office/word/2006/wordml" xmlns:wps="http://schemas.microsoft.com/office/word/2010/wordprocessingShape" mc:Ignorable="w14 w15 w16se w16cid w16 w16cex w16sdtdh wp14">
+<w:document xmlns:wpc="http://schemas.microsoft.com/office/word/2010/wordprocessingCanvas" xmlns:cx="http://schemas.microsoft.com/office/drawing/2014/chartex" xmlns:cx1="http://schemas.microsoft.com/office/drawing/2015/9/8/chartex" xmlns:cx2="http://schemas.microsoft.com/office/drawing/2015/10/21/chartex" xmlns:cx3="http://schemas.microsoft.com/office/drawing/2016/5/9/chartex" xmlns:cx4="http://schemas.microsoft.com/office/drawing/2016/5/10/chartex" xmlns:cx5="http://schemas.microsoft.com/office/drawing/2016/5/11/chartex" xmlns:cx6="http://schemas.microsoft.com/office/drawing/2016/5/12/chartex" xmlns:cx7="http://schemas.microsoft.com/office/drawing/2016/5/13/chartex" xmlns:cx8="http://schemas.microsoft.com/office/drawing/2016/5/14/chartex" xmlns:mc="http://schemas.openxmlformats.org/markup-compatibility/2006" xmlns:aink="http://schemas.microsoft.com/office/drawing/2016/ink" xmlns:am3d="http://schemas.microsoft.com/office/drawing/2017/model3d" xmlns:o="urn:schemas-microsoft-com:office:office" xmlns:r="http://schemas.openxmlformats.org/officeDocument/2006/relationships" xmlns:m="http://schemas.openxmlformats.org/officeDocument/2006/math" xmlns:v="urn:schemas-microsoft-com:vml" xmlns:wp14="http://schemas.microsoft.com/office/word/2010/wordprocessingDrawing" xmlns:wp="http://schemas.openxmlformats.org/drawingml/2006/wordprocessingDrawing" xmlns:w10="urn:schemas-microsoft-com:office:word" xmlns:w="http://schemas.openxmlformats.org/wordprocessingml/2006/main" xmlns:w14="http://schemas.microsoft.com/office/word/2010/wordml" xmlns:w15="http://schemas.microsoft.com/office/word/2012/wordml" xmlns:w16cex="http://schemas.microsoft.com/office/word/2018/wordml/cex" xmlns:w16cid="http://schemas.microsoft.com/office/word/2016/wordml/cid" xmlns:w16="http://schemas.microsoft.com/office/word/2018/wordml" xmlns:w16se="http://schemas.microsoft.com/office/word/2015/wordml/symex" xmlns:wpg="http://schemas.microsoft.com/office/word/2010/wordprocessingGroup" xmlns:wpi="http://schemas.microsoft.com/office/word/2010/wordprocessingInk" xmlns:wne="http://schemas.microsoft.com/office/word/2006/wordml" xmlns:wps="http://schemas.microsoft.com/office/word/2010/wordprocessingShape" mc:Ignorable="w14 w15 w16se w16cid w16 w16cex wp14">
   <w:body>
     <w:p>
       <w:pPr>
-        <w:pStyle w:val="Prrafodelista"/>
+        <w:pStyle w:val="ListParagraph"/>
         <w:numPr>
           <w:ilvl w:val="0"/>
           <w:numId w:val="1"/>
@@ -22,7 +22,7 @@
     </w:p>
     <w:p>
       <w:pPr>
-        <w:pStyle w:val="Prrafodelista"/>
+        <w:pStyle w:val="ListParagraph"/>
         <w:numPr>
           <w:ilvl w:val="1"/>
           <w:numId w:val="2"/>
@@ -54,7 +54,7 @@
     </w:p>
     <w:p>
       <w:pPr>
-        <w:pStyle w:val="Prrafodelista"/>
+        <w:pStyle w:val="ListParagraph"/>
         <w:numPr>
           <w:ilvl w:val="1"/>
           <w:numId w:val="2"/>
@@ -86,7 +86,7 @@
     </w:p>
     <w:p>
       <w:pPr>
-        <w:pStyle w:val="Prrafodelista"/>
+        <w:pStyle w:val="ListParagraph"/>
         <w:numPr>
           <w:ilvl w:val="1"/>
           <w:numId w:val="2"/>
@@ -132,7 +132,7 @@
     </w:p>
     <w:p>
       <w:pPr>
-        <w:pStyle w:val="Prrafodelista"/>
+        <w:pStyle w:val="ListParagraph"/>
         <w:numPr>
           <w:ilvl w:val="1"/>
           <w:numId w:val="2"/>
@@ -150,7 +150,7 @@
     </w:p>
     <w:p>
       <w:pPr>
-        <w:pStyle w:val="Prrafodelista"/>
+        <w:pStyle w:val="ListParagraph"/>
         <w:numPr>
           <w:ilvl w:val="1"/>
           <w:numId w:val="2"/>
@@ -182,7 +182,7 @@
     </w:p>
     <w:p>
       <w:pPr>
-        <w:pStyle w:val="Prrafodelista"/>
+        <w:pStyle w:val="ListParagraph"/>
         <w:numPr>
           <w:ilvl w:val="2"/>
           <w:numId w:val="2"/>
@@ -200,7 +200,7 @@
     </w:p>
     <w:p>
       <w:pPr>
-        <w:pStyle w:val="Prrafodelista"/>
+        <w:pStyle w:val="ListParagraph"/>
         <w:numPr>
           <w:ilvl w:val="2"/>
           <w:numId w:val="2"/>
@@ -232,7 +232,7 @@
     </w:p>
     <w:p>
       <w:pPr>
-        <w:pStyle w:val="Prrafodelista"/>
+        <w:pStyle w:val="ListParagraph"/>
         <w:numPr>
           <w:ilvl w:val="2"/>
           <w:numId w:val="2"/>
@@ -250,7 +250,7 @@
     </w:p>
     <w:p>
       <w:pPr>
-        <w:pStyle w:val="Prrafodelista"/>
+        <w:pStyle w:val="ListParagraph"/>
         <w:numPr>
           <w:ilvl w:val="2"/>
           <w:numId w:val="2"/>
@@ -268,7 +268,7 @@
     </w:p>
     <w:p>
       <w:pPr>
-        <w:pStyle w:val="Prrafodelista"/>
+        <w:pStyle w:val="ListParagraph"/>
         <w:numPr>
           <w:ilvl w:val="2"/>
           <w:numId w:val="2"/>
@@ -304,7 +304,7 @@
     </w:p>
     <w:p>
       <w:pPr>
-        <w:pStyle w:val="Prrafodelista"/>
+        <w:pStyle w:val="ListParagraph"/>
         <w:numPr>
           <w:ilvl w:val="2"/>
           <w:numId w:val="2"/>
@@ -322,7 +322,7 @@
     </w:p>
     <w:p>
       <w:pPr>
-        <w:pStyle w:val="Prrafodelista"/>
+        <w:pStyle w:val="ListParagraph"/>
         <w:numPr>
           <w:ilvl w:val="2"/>
           <w:numId w:val="2"/>
@@ -340,7 +340,7 @@
     </w:p>
     <w:p>
       <w:pPr>
-        <w:pStyle w:val="Prrafodelista"/>
+        <w:pStyle w:val="ListParagraph"/>
         <w:numPr>
           <w:ilvl w:val="1"/>
           <w:numId w:val="2"/>
@@ -358,7 +358,7 @@
     </w:p>
     <w:p>
       <w:pPr>
-        <w:pStyle w:val="Prrafodelista"/>
+        <w:pStyle w:val="ListParagraph"/>
         <w:numPr>
           <w:ilvl w:val="0"/>
           <w:numId w:val="2"/>
@@ -376,7 +376,307 @@
     </w:p>
     <w:p>
       <w:pPr>
-        <w:pStyle w:val="Prrafodelista"/>
+        <w:pStyle w:val="ListParagraph"/>
+        <w:numPr>
+          <w:ilvl w:val="1"/>
+          <w:numId w:val="2"/>
+        </w:numPr>
+        <w:rPr>
+          <w:lang w:val="en-GB"/>
+        </w:rPr>
+      </w:pPr>
+      <w:r>
+        <w:rPr>
+          <w:lang w:val="en-GB"/>
+        </w:rPr>
+        <w:t>Introduction</w:t>
+      </w:r>
+    </w:p>
+    <w:p>
+      <w:pPr>
+        <w:pStyle w:val="ListParagraph"/>
+        <w:numPr>
+          <w:ilvl w:val="1"/>
+          <w:numId w:val="2"/>
+        </w:numPr>
+        <w:rPr>
+          <w:lang w:val="en-GB"/>
+        </w:rPr>
+      </w:pPr>
+      <w:r>
+        <w:rPr>
+          <w:lang w:val="en-GB"/>
+        </w:rPr>
+        <w:t>Spatial point patterns along networks</w:t>
+      </w:r>
+    </w:p>
+    <w:p>
+      <w:pPr>
+        <w:pStyle w:val="ListParagraph"/>
+        <w:numPr>
+          <w:ilvl w:val="2"/>
+          <w:numId w:val="2"/>
+        </w:numPr>
+        <w:rPr>
+          <w:lang w:val="en-GB"/>
+        </w:rPr>
+      </w:pPr>
+      <w:r>
+        <w:rPr>
+          <w:lang w:val="en-GB"/>
+        </w:rPr>
+        <w:t>Selecting relevant crimes for micro-places</w:t>
+      </w:r>
+    </w:p>
+    <w:p>
+      <w:pPr>
+        <w:pStyle w:val="ListParagraph"/>
+        <w:numPr>
+          <w:ilvl w:val="2"/>
+          <w:numId w:val="2"/>
+        </w:numPr>
+        <w:rPr>
+          <w:lang w:val="en-GB"/>
+        </w:rPr>
+      </w:pPr>
+      <w:r>
+        <w:rPr>
+          <w:lang w:val="en-GB"/>
+        </w:rPr>
+        <w:t>Assigning (joining) crimes to micro-places</w:t>
+      </w:r>
+    </w:p>
+    <w:p>
+      <w:pPr>
+        <w:pStyle w:val="ListParagraph"/>
+        <w:numPr>
+          <w:ilvl w:val="2"/>
+          <w:numId w:val="2"/>
+        </w:numPr>
+        <w:rPr>
+          <w:lang w:val="en-GB"/>
+        </w:rPr>
+      </w:pPr>
+      <w:r>
+        <w:rPr>
+          <w:lang w:val="en-GB"/>
+        </w:rPr>
+        <w:t>Calculating a crime rate</w:t>
+      </w:r>
+    </w:p>
+    <w:p>
+      <w:pPr>
+        <w:pStyle w:val="ListParagraph"/>
+        <w:numPr>
+          <w:ilvl w:val="1"/>
+          <w:numId w:val="2"/>
+        </w:numPr>
+        <w:rPr>
+          <w:lang w:val="en-GB"/>
+        </w:rPr>
+      </w:pPr>
+      <w:r>
+        <w:rPr>
+          <w:lang w:val="en-GB"/>
+        </w:rPr>
+        <w:t>Hot Routes</w:t>
+      </w:r>
+    </w:p>
+    <w:p>
+      <w:pPr>
+        <w:pStyle w:val="ListParagraph"/>
+        <w:numPr>
+          <w:ilvl w:val="1"/>
+          <w:numId w:val="2"/>
+        </w:numPr>
+        <w:rPr>
+          <w:lang w:val="en-GB"/>
+        </w:rPr>
+      </w:pPr>
+      <w:r>
+        <w:rPr>
+          <w:lang w:val="en-GB"/>
+        </w:rPr>
+        <w:t>Quantifying crime concentration at micro-places</w:t>
+      </w:r>
+    </w:p>
+    <w:p>
+      <w:pPr>
+        <w:pStyle w:val="ListParagraph"/>
+        <w:numPr>
+          <w:ilvl w:val="2"/>
+          <w:numId w:val="2"/>
+        </w:numPr>
+        <w:rPr>
+          <w:lang w:val="en-GB"/>
+        </w:rPr>
+      </w:pPr>
+      <w:r>
+        <w:rPr>
+          <w:lang w:val="en-GB"/>
+        </w:rPr>
+        <w:t>C</w:t>
+      </w:r>
+      <w:r>
+        <w:rPr>
+          <w:lang w:val="en-GB"/>
+        </w:rPr>
+        <w:t>oncentration of crime at micro places</w:t>
+      </w:r>
+    </w:p>
+    <w:p>
+      <w:pPr>
+        <w:pStyle w:val="ListParagraph"/>
+        <w:numPr>
+          <w:ilvl w:val="2"/>
+          <w:numId w:val="2"/>
+        </w:numPr>
+        <w:rPr>
+          <w:lang w:val="en-GB"/>
+        </w:rPr>
+      </w:pPr>
+      <w:r>
+        <w:rPr>
+          <w:lang w:val="en-GB"/>
+        </w:rPr>
+        <w:t>Lorenz Curve</w:t>
+      </w:r>
+    </w:p>
+    <w:p>
+      <w:pPr>
+        <w:pStyle w:val="ListParagraph"/>
+        <w:numPr>
+          <w:ilvl w:val="2"/>
+          <w:numId w:val="2"/>
+        </w:numPr>
+        <w:rPr>
+          <w:lang w:val="en-GB"/>
+        </w:rPr>
+      </w:pPr>
+      <w:r>
+        <w:rPr>
+          <w:lang w:val="en-GB"/>
+        </w:rPr>
+        <w:t>Gini Index</w:t>
+      </w:r>
+    </w:p>
+    <w:p>
+      <w:pPr>
+        <w:pStyle w:val="ListParagraph"/>
+        <w:numPr>
+          <w:ilvl w:val="1"/>
+          <w:numId w:val="2"/>
+        </w:numPr>
+        <w:rPr>
+          <w:lang w:val="en-GB"/>
+        </w:rPr>
+      </w:pPr>
+      <w:r>
+        <w:rPr>
+          <w:lang w:val="en-GB"/>
+        </w:rPr>
+        <w:t>Street Profile Analysis</w:t>
+      </w:r>
+    </w:p>
+    <w:p>
+      <w:pPr>
+        <w:pStyle w:val="ListParagraph"/>
+        <w:numPr>
+          <w:ilvl w:val="2"/>
+          <w:numId w:val="2"/>
+        </w:numPr>
+        <w:rPr>
+          <w:lang w:val="en-GB"/>
+        </w:rPr>
+      </w:pPr>
+      <w:r>
+        <w:rPr>
+          <w:lang w:val="en-GB"/>
+        </w:rPr>
+        <w:t>Linking data to nodes</w:t>
+      </w:r>
+    </w:p>
+    <w:p>
+      <w:pPr>
+        <w:pStyle w:val="ListParagraph"/>
+        <w:numPr>
+          <w:ilvl w:val="2"/>
+          <w:numId w:val="2"/>
+        </w:numPr>
+        <w:rPr>
+          <w:lang w:val="en-GB"/>
+        </w:rPr>
+      </w:pPr>
+      <w:r>
+        <w:rPr>
+          <w:lang w:val="en-GB"/>
+        </w:rPr>
+        <w:t>Calculat</w:t>
+      </w:r>
+      <w:r>
+        <w:rPr>
+          <w:lang w:val="en-GB"/>
+        </w:rPr>
+        <w:t>ing</w:t>
+      </w:r>
+      <w:r>
+        <w:rPr>
+          <w:lang w:val="en-GB"/>
+        </w:rPr>
+        <w:t xml:space="preserve"> a rate for nodes</w:t>
+      </w:r>
+    </w:p>
+    <w:p>
+      <w:pPr>
+        <w:pStyle w:val="ListParagraph"/>
+        <w:numPr>
+          <w:ilvl w:val="2"/>
+          <w:numId w:val="2"/>
+        </w:numPr>
+        <w:rPr>
+          <w:lang w:val="en-GB"/>
+        </w:rPr>
+      </w:pPr>
+      <w:r>
+        <w:rPr>
+          <w:lang w:val="en-GB"/>
+        </w:rPr>
+        <w:t xml:space="preserve">Visualising </w:t>
+      </w:r>
+      <w:r>
+        <w:rPr>
+          <w:lang w:val="en-GB"/>
+        </w:rPr>
+        <w:t>crime with</w:t>
+      </w:r>
+      <w:r>
+        <w:rPr>
+          <w:lang w:val="en-GB"/>
+        </w:rPr>
+        <w:t xml:space="preserve"> Street Profile Analysis</w:t>
+      </w:r>
+    </w:p>
+    <w:p>
+      <w:pPr>
+        <w:pStyle w:val="ListParagraph"/>
+        <w:numPr>
+          <w:ilvl w:val="1"/>
+          <w:numId w:val="2"/>
+        </w:numPr>
+        <w:rPr>
+          <w:lang w:val="en-GB"/>
+        </w:rPr>
+      </w:pPr>
+      <w:r>
+        <w:rPr>
+          <w:lang w:val="en-GB"/>
+        </w:rPr>
+        <w:t>Summary and further reading</w:t>
+      </w:r>
+    </w:p>
+    <w:p>
+      <w:pPr>
+        <w:pStyle w:val="ListParagraph"/>
         <w:numPr>
           <w:ilvl w:val="0"/>
           <w:numId w:val="2"/>
@@ -394,7 +694,7 @@
     </w:p>
     <w:p>
       <w:pPr>
-        <w:pStyle w:val="Prrafodelista"/>
+        <w:pStyle w:val="ListParagraph"/>
         <w:numPr>
           <w:ilvl w:val="1"/>
           <w:numId w:val="2"/>
@@ -412,7 +712,7 @@
     </w:p>
     <w:p>
       <w:pPr>
-        <w:pStyle w:val="Prrafodelista"/>
+        <w:pStyle w:val="ListParagraph"/>
         <w:numPr>
           <w:ilvl w:val="1"/>
           <w:numId w:val="2"/>
@@ -430,25 +730,33 @@
     </w:p>
     <w:p>
       <w:pPr>
-        <w:pStyle w:val="Prrafodelista"/>
-        <w:numPr>
-          <w:ilvl w:val="2"/>
-          <w:numId w:val="2"/>
-        </w:numPr>
-        <w:rPr>
-          <w:lang w:val="en-GB"/>
-        </w:rPr>
-      </w:pPr>
-      <w:r>
-        <w:rPr>
-          <w:lang w:val="en-GB"/>
-        </w:rPr>
-        <w:t>The empirical K function</w:t>
-      </w:r>
-    </w:p>
-    <w:p>
-      <w:pPr>
-        <w:pStyle w:val="Prrafodelista"/>
+        <w:pStyle w:val="ListParagraph"/>
+        <w:numPr>
+          <w:ilvl w:val="2"/>
+          <w:numId w:val="2"/>
+        </w:numPr>
+        <w:rPr>
+          <w:lang w:val="en-GB"/>
+        </w:rPr>
+      </w:pPr>
+      <w:r>
+        <w:rPr>
+          <w:lang w:val="en-GB"/>
+        </w:rPr>
+        <w:t xml:space="preserve">The empirical K </w:t>
+      </w:r>
+      <w:proofErr w:type="gramStart"/>
+      <w:r>
+        <w:rPr>
+          <w:lang w:val="en-GB"/>
+        </w:rPr>
+        <w:t>function</w:t>
+      </w:r>
+      <w:proofErr w:type="gramEnd"/>
+    </w:p>
+    <w:p>
+      <w:pPr>
+        <w:pStyle w:val="ListParagraph"/>
         <w:numPr>
           <w:ilvl w:val="2"/>
           <w:numId w:val="2"/>
@@ -466,7 +774,7 @@
     </w:p>
     <w:p>
       <w:pPr>
-        <w:pStyle w:val="Prrafodelista"/>
+        <w:pStyle w:val="ListParagraph"/>
         <w:numPr>
           <w:ilvl w:val="2"/>
           <w:numId w:val="2"/>
@@ -484,7 +792,7 @@
     </w:p>
     <w:p>
       <w:pPr>
-        <w:pStyle w:val="Prrafodelista"/>
+        <w:pStyle w:val="ListParagraph"/>
         <w:numPr>
           <w:ilvl w:val="1"/>
           <w:numId w:val="2"/>
@@ -502,7 +810,7 @@
     </w:p>
     <w:p>
       <w:pPr>
-        <w:pStyle w:val="Prrafodelista"/>
+        <w:pStyle w:val="ListParagraph"/>
         <w:numPr>
           <w:ilvl w:val="2"/>
           <w:numId w:val="2"/>
@@ -520,7 +828,7 @@
     </w:p>
     <w:p>
       <w:pPr>
-        <w:pStyle w:val="Prrafodelista"/>
+        <w:pStyle w:val="ListParagraph"/>
         <w:numPr>
           <w:ilvl w:val="2"/>
           <w:numId w:val="2"/>
@@ -538,7 +846,7 @@
     </w:p>
     <w:p>
       <w:pPr>
-        <w:pStyle w:val="Prrafodelista"/>
+        <w:pStyle w:val="ListParagraph"/>
         <w:numPr>
           <w:ilvl w:val="2"/>
           <w:numId w:val="2"/>
@@ -556,7 +864,7 @@
     </w:p>
     <w:p>
       <w:pPr>
-        <w:pStyle w:val="Prrafodelista"/>
+        <w:pStyle w:val="ListParagraph"/>
         <w:numPr>
           <w:ilvl w:val="2"/>
           <w:numId w:val="2"/>
@@ -574,7 +882,7 @@
     </w:p>
     <w:p>
       <w:pPr>
-        <w:pStyle w:val="Prrafodelista"/>
+        <w:pStyle w:val="ListParagraph"/>
         <w:numPr>
           <w:ilvl w:val="2"/>
           <w:numId w:val="2"/>
@@ -592,7 +900,7 @@
     </w:p>
     <w:p>
       <w:pPr>
-        <w:pStyle w:val="Prrafodelista"/>
+        <w:pStyle w:val="ListParagraph"/>
         <w:numPr>
           <w:ilvl w:val="3"/>
           <w:numId w:val="2"/>
@@ -610,7 +918,7 @@
     </w:p>
     <w:p>
       <w:pPr>
-        <w:pStyle w:val="Prrafodelista"/>
+        <w:pStyle w:val="ListParagraph"/>
         <w:numPr>
           <w:ilvl w:val="3"/>
           <w:numId w:val="2"/>
@@ -628,7 +936,7 @@
     </w:p>
     <w:p>
       <w:pPr>
-        <w:pStyle w:val="Prrafodelista"/>
+        <w:pStyle w:val="ListParagraph"/>
         <w:numPr>
           <w:ilvl w:val="3"/>
           <w:numId w:val="2"/>
@@ -654,7 +962,7 @@
     </w:p>
     <w:p>
       <w:pPr>
-        <w:pStyle w:val="Prrafodelista"/>
+        <w:pStyle w:val="ListParagraph"/>
         <w:numPr>
           <w:ilvl w:val="2"/>
           <w:numId w:val="2"/>
@@ -672,7 +980,7 @@
     </w:p>
     <w:p>
       <w:pPr>
-        <w:pStyle w:val="Prrafodelista"/>
+        <w:pStyle w:val="ListParagraph"/>
         <w:numPr>
           <w:ilvl w:val="2"/>
           <w:numId w:val="2"/>
@@ -690,7 +998,7 @@
     </w:p>
     <w:p>
       <w:pPr>
-        <w:pStyle w:val="Prrafodelista"/>
+        <w:pStyle w:val="ListParagraph"/>
         <w:numPr>
           <w:ilvl w:val="3"/>
           <w:numId w:val="2"/>
@@ -708,7 +1016,7 @@
     </w:p>
     <w:p>
       <w:pPr>
-        <w:pStyle w:val="Prrafodelista"/>
+        <w:pStyle w:val="ListParagraph"/>
         <w:numPr>
           <w:ilvl w:val="3"/>
           <w:numId w:val="2"/>
@@ -721,12 +1029,13 @@
         <w:rPr>
           <w:lang w:val="en-GB"/>
         </w:rPr>
+        <w:lastRenderedPageBreak/>
         <w:t>Geary´s C</w:t>
       </w:r>
     </w:p>
     <w:p>
       <w:pPr>
-        <w:pStyle w:val="Prrafodelista"/>
+        <w:pStyle w:val="ListParagraph"/>
         <w:numPr>
           <w:ilvl w:val="2"/>
           <w:numId w:val="2"/>
@@ -758,7 +1067,7 @@
     </w:p>
     <w:p>
       <w:pPr>
-        <w:pStyle w:val="Prrafodelista"/>
+        <w:pStyle w:val="ListParagraph"/>
         <w:numPr>
           <w:ilvl w:val="1"/>
           <w:numId w:val="2"/>
@@ -776,7 +1085,7 @@
     </w:p>
     <w:p>
       <w:pPr>
-        <w:pStyle w:val="Prrafodelista"/>
+        <w:pStyle w:val="ListParagraph"/>
         <w:numPr>
           <w:ilvl w:val="0"/>
           <w:numId w:val="2"/>
@@ -794,7 +1103,7 @@
     </w:p>
     <w:p>
       <w:pPr>
-        <w:pStyle w:val="Prrafodelista"/>
+        <w:pStyle w:val="ListParagraph"/>
         <w:numPr>
           <w:ilvl w:val="1"/>
           <w:numId w:val="2"/>
@@ -812,7 +1121,7 @@
     </w:p>
     <w:p>
       <w:pPr>
-        <w:pStyle w:val="Prrafodelista"/>
+        <w:pStyle w:val="ListParagraph"/>
         <w:numPr>
           <w:ilvl w:val="2"/>
           <w:numId w:val="2"/>
@@ -830,7 +1139,7 @@
     </w:p>
     <w:p>
       <w:pPr>
-        <w:pStyle w:val="Prrafodelista"/>
+        <w:pStyle w:val="ListParagraph"/>
         <w:numPr>
           <w:ilvl w:val="2"/>
           <w:numId w:val="2"/>
@@ -848,7 +1157,7 @@
     </w:p>
     <w:p>
       <w:pPr>
-        <w:pStyle w:val="Prrafodelista"/>
+        <w:pStyle w:val="ListParagraph"/>
         <w:numPr>
           <w:ilvl w:val="1"/>
           <w:numId w:val="2"/>
@@ -878,7 +1187,7 @@
     </w:p>
     <w:p>
       <w:pPr>
-        <w:pStyle w:val="Prrafodelista"/>
+        <w:pStyle w:val="ListParagraph"/>
         <w:numPr>
           <w:ilvl w:val="1"/>
           <w:numId w:val="2"/>
@@ -910,7 +1219,7 @@
     </w:p>
     <w:p>
       <w:pPr>
-        <w:pStyle w:val="Prrafodelista"/>
+        <w:pStyle w:val="ListParagraph"/>
         <w:numPr>
           <w:ilvl w:val="1"/>
           <w:numId w:val="2"/>
@@ -934,7 +1243,7 @@
     </w:p>
     <w:p>
       <w:pPr>
-        <w:pStyle w:val="Prrafodelista"/>
+        <w:pStyle w:val="ListParagraph"/>
         <w:numPr>
           <w:ilvl w:val="2"/>
           <w:numId w:val="2"/>
@@ -952,7 +1261,7 @@
     </w:p>
     <w:p>
       <w:pPr>
-        <w:pStyle w:val="Prrafodelista"/>
+        <w:pStyle w:val="ListParagraph"/>
         <w:numPr>
           <w:ilvl w:val="2"/>
           <w:numId w:val="2"/>
@@ -970,7 +1279,7 @@
     </w:p>
     <w:p>
       <w:pPr>
-        <w:pStyle w:val="Prrafodelista"/>
+        <w:pStyle w:val="ListParagraph"/>
         <w:numPr>
           <w:ilvl w:val="1"/>
           <w:numId w:val="2"/>
@@ -996,7 +1305,7 @@
     </w:p>
     <w:p>
       <w:pPr>
-        <w:pStyle w:val="Prrafodelista"/>
+        <w:pStyle w:val="ListParagraph"/>
         <w:numPr>
           <w:ilvl w:val="1"/>
           <w:numId w:val="2"/>
@@ -1036,7 +1345,7 @@
     </w:p>
     <w:p>
       <w:pPr>
-        <w:pStyle w:val="Prrafodelista"/>
+        <w:pStyle w:val="ListParagraph"/>
         <w:numPr>
           <w:ilvl w:val="1"/>
           <w:numId w:val="2"/>
@@ -1054,26 +1363,25 @@
     </w:p>
     <w:p>
       <w:pPr>
-        <w:pStyle w:val="Prrafodelista"/>
-        <w:numPr>
-          <w:ilvl w:val="1"/>
-          <w:numId w:val="2"/>
-        </w:numPr>
-        <w:rPr>
-          <w:lang w:val="en-GB"/>
-        </w:rPr>
-      </w:pPr>
-      <w:r>
-        <w:rPr>
-          <w:lang w:val="en-GB"/>
-        </w:rPr>
-        <w:lastRenderedPageBreak/>
+        <w:pStyle w:val="ListParagraph"/>
+        <w:numPr>
+          <w:ilvl w:val="1"/>
+          <w:numId w:val="2"/>
+        </w:numPr>
+        <w:rPr>
+          <w:lang w:val="en-GB"/>
+        </w:rPr>
+      </w:pPr>
+      <w:r>
+        <w:rPr>
+          <w:lang w:val="en-GB"/>
+        </w:rPr>
         <w:t>Exploring repeat victimisation</w:t>
       </w:r>
     </w:p>
     <w:p>
       <w:pPr>
-        <w:pStyle w:val="Prrafodelista"/>
+        <w:pStyle w:val="ListParagraph"/>
         <w:numPr>
           <w:ilvl w:val="1"/>
           <w:numId w:val="2"/>
@@ -1091,7 +1399,7 @@
     </w:p>
     <w:p>
       <w:pPr>
-        <w:pStyle w:val="Prrafodelista"/>
+        <w:pStyle w:val="ListParagraph"/>
         <w:numPr>
           <w:ilvl w:val="0"/>
           <w:numId w:val="2"/>
@@ -1109,7 +1417,7 @@
     </w:p>
     <w:p>
       <w:pPr>
-        <w:pStyle w:val="Prrafodelista"/>
+        <w:pStyle w:val="ListParagraph"/>
         <w:numPr>
           <w:ilvl w:val="1"/>
           <w:numId w:val="2"/>
@@ -1127,7 +1435,7 @@
     </w:p>
     <w:p>
       <w:pPr>
-        <w:pStyle w:val="Prrafodelista"/>
+        <w:pStyle w:val="ListParagraph"/>
         <w:numPr>
           <w:ilvl w:val="1"/>
           <w:numId w:val="2"/>
@@ -1145,7 +1453,7 @@
     </w:p>
     <w:p>
       <w:pPr>
-        <w:pStyle w:val="Prrafodelista"/>
+        <w:pStyle w:val="ListParagraph"/>
         <w:numPr>
           <w:ilvl w:val="1"/>
           <w:numId w:val="2"/>
@@ -1163,7 +1471,7 @@
     </w:p>
     <w:p>
       <w:pPr>
-        <w:pStyle w:val="Prrafodelista"/>
+        <w:pStyle w:val="ListParagraph"/>
         <w:numPr>
           <w:ilvl w:val="1"/>
           <w:numId w:val="2"/>
@@ -1181,7 +1489,7 @@
     </w:p>
     <w:p>
       <w:pPr>
-        <w:pStyle w:val="Prrafodelista"/>
+        <w:pStyle w:val="ListParagraph"/>
         <w:numPr>
           <w:ilvl w:val="1"/>
           <w:numId w:val="2"/>
@@ -1199,7 +1507,7 @@
     </w:p>
     <w:p>
       <w:pPr>
-        <w:pStyle w:val="Prrafodelista"/>
+        <w:pStyle w:val="ListParagraph"/>
         <w:numPr>
           <w:ilvl w:val="1"/>
           <w:numId w:val="2"/>
@@ -1217,7 +1525,7 @@
     </w:p>
     <w:p>
       <w:pPr>
-        <w:pStyle w:val="Prrafodelista"/>
+        <w:pStyle w:val="ListParagraph"/>
         <w:numPr>
           <w:ilvl w:val="1"/>
           <w:numId w:val="2"/>
@@ -1235,7 +1543,7 @@
     </w:p>
     <w:p>
       <w:pPr>
-        <w:pStyle w:val="Prrafodelista"/>
+        <w:pStyle w:val="ListParagraph"/>
         <w:numPr>
           <w:ilvl w:val="1"/>
           <w:numId w:val="2"/>
@@ -1253,7 +1561,7 @@
     </w:p>
     <w:p>
       <w:pPr>
-        <w:pStyle w:val="Prrafodelista"/>
+        <w:pStyle w:val="ListParagraph"/>
         <w:numPr>
           <w:ilvl w:val="1"/>
           <w:numId w:val="2"/>
@@ -1271,7 +1579,7 @@
     </w:p>
     <w:p>
       <w:pPr>
-        <w:pStyle w:val="Prrafodelista"/>
+        <w:pStyle w:val="ListParagraph"/>
         <w:numPr>
           <w:ilvl w:val="0"/>
           <w:numId w:val="2"/>
@@ -1289,7 +1597,7 @@
     </w:p>
     <w:p>
       <w:pPr>
-        <w:pStyle w:val="Prrafodelista"/>
+        <w:pStyle w:val="ListParagraph"/>
         <w:numPr>
           <w:ilvl w:val="1"/>
           <w:numId w:val="2"/>
@@ -1307,7 +1615,7 @@
     </w:p>
     <w:p>
       <w:pPr>
-        <w:pStyle w:val="Prrafodelista"/>
+        <w:pStyle w:val="ListParagraph"/>
         <w:numPr>
           <w:ilvl w:val="1"/>
           <w:numId w:val="2"/>
@@ -1325,7 +1633,7 @@
     </w:p>
     <w:p>
       <w:pPr>
-        <w:pStyle w:val="Prrafodelista"/>
+        <w:pStyle w:val="ListParagraph"/>
         <w:numPr>
           <w:ilvl w:val="1"/>
           <w:numId w:val="2"/>
@@ -1352,7 +1660,7 @@
 </file>
 
 <file path=word/numbering.xml><?xml version="1.0" encoding="utf-8"?>
-<w:numbering xmlns:wpc="http://schemas.microsoft.com/office/word/2010/wordprocessingCanvas" xmlns:cx="http://schemas.microsoft.com/office/drawing/2014/chartex" xmlns:cx1="http://schemas.microsoft.com/office/drawing/2015/9/8/chartex" xmlns:cx2="http://schemas.microsoft.com/office/drawing/2015/10/21/chartex" xmlns:cx3="http://schemas.microsoft.com/office/drawing/2016/5/9/chartex" xmlns:cx4="http://schemas.microsoft.com/office/drawing/2016/5/10/chartex" xmlns:cx5="http://schemas.microsoft.com/office/drawing/2016/5/11/chartex" xmlns:cx6="http://schemas.microsoft.com/office/drawing/2016/5/12/chartex" xmlns:cx7="http://schemas.microsoft.com/office/drawing/2016/5/13/chartex" xmlns:cx8="http://schemas.microsoft.com/office/drawing/2016/5/14/chartex" xmlns:mc="http://schemas.openxmlformats.org/markup-compatibility/2006" xmlns:aink="http://schemas.microsoft.com/office/drawing/2016/ink" xmlns:am3d="http://schemas.microsoft.com/office/drawing/2017/model3d" xmlns:o="urn:schemas-microsoft-com:office:office" xmlns:r="http://schemas.openxmlformats.org/officeDocument/2006/relationships" xmlns:m="http://schemas.openxmlformats.org/officeDocument/2006/math" xmlns:v="urn:schemas-microsoft-com:vml" xmlns:wp14="http://schemas.microsoft.com/office/word/2010/wordprocessingDrawing" xmlns:wp="http://schemas.openxmlformats.org/drawingml/2006/wordprocessingDrawing" xmlns:w10="urn:schemas-microsoft-com:office:word" xmlns:w="http://schemas.openxmlformats.org/wordprocessingml/2006/main" xmlns:w14="http://schemas.microsoft.com/office/word/2010/wordml" xmlns:w15="http://schemas.microsoft.com/office/word/2012/wordml" xmlns:w16cex="http://schemas.microsoft.com/office/word/2018/wordml/cex" xmlns:w16cid="http://schemas.microsoft.com/office/word/2016/wordml/cid" xmlns:w16="http://schemas.microsoft.com/office/word/2018/wordml" xmlns:w16sdtdh="http://schemas.microsoft.com/office/word/2020/wordml/sdtdatahash" xmlns:w16se="http://schemas.microsoft.com/office/word/2015/wordml/symex" xmlns:wpg="http://schemas.microsoft.com/office/word/2010/wordprocessingGroup" xmlns:wpi="http://schemas.microsoft.com/office/word/2010/wordprocessingInk" xmlns:wne="http://schemas.microsoft.com/office/word/2006/wordml" xmlns:wps="http://schemas.microsoft.com/office/word/2010/wordprocessingShape" mc:Ignorable="w14 w15 w16se w16cid w16 w16cex w16sdtdh wp14">
+<w:numbering xmlns:wpc="http://schemas.microsoft.com/office/word/2010/wordprocessingCanvas" xmlns:cx="http://schemas.microsoft.com/office/drawing/2014/chartex" xmlns:cx1="http://schemas.microsoft.com/office/drawing/2015/9/8/chartex" xmlns:cx2="http://schemas.microsoft.com/office/drawing/2015/10/21/chartex" xmlns:cx3="http://schemas.microsoft.com/office/drawing/2016/5/9/chartex" xmlns:cx4="http://schemas.microsoft.com/office/drawing/2016/5/10/chartex" xmlns:cx5="http://schemas.microsoft.com/office/drawing/2016/5/11/chartex" xmlns:cx6="http://schemas.microsoft.com/office/drawing/2016/5/12/chartex" xmlns:cx7="http://schemas.microsoft.com/office/drawing/2016/5/13/chartex" xmlns:cx8="http://schemas.microsoft.com/office/drawing/2016/5/14/chartex" xmlns:mc="http://schemas.openxmlformats.org/markup-compatibility/2006" xmlns:aink="http://schemas.microsoft.com/office/drawing/2016/ink" xmlns:am3d="http://schemas.microsoft.com/office/drawing/2017/model3d" xmlns:o="urn:schemas-microsoft-com:office:office" xmlns:r="http://schemas.openxmlformats.org/officeDocument/2006/relationships" xmlns:m="http://schemas.openxmlformats.org/officeDocument/2006/math" xmlns:v="urn:schemas-microsoft-com:vml" xmlns:wp14="http://schemas.microsoft.com/office/word/2010/wordprocessingDrawing" xmlns:wp="http://schemas.openxmlformats.org/drawingml/2006/wordprocessingDrawing" xmlns:w10="urn:schemas-microsoft-com:office:word" xmlns:w="http://schemas.openxmlformats.org/wordprocessingml/2006/main" xmlns:w14="http://schemas.microsoft.com/office/word/2010/wordml" xmlns:w15="http://schemas.microsoft.com/office/word/2012/wordml" xmlns:w16cex="http://schemas.microsoft.com/office/word/2018/wordml/cex" xmlns:w16cid="http://schemas.microsoft.com/office/word/2016/wordml/cid" xmlns:w16="http://schemas.microsoft.com/office/word/2018/wordml" xmlns:w16se="http://schemas.microsoft.com/office/word/2015/wordml/symex" xmlns:wpg="http://schemas.microsoft.com/office/word/2010/wordprocessingGroup" xmlns:wpi="http://schemas.microsoft.com/office/word/2010/wordprocessingInk" xmlns:wne="http://schemas.microsoft.com/office/word/2006/wordml" xmlns:wps="http://schemas.microsoft.com/office/word/2010/wordprocessingShape" mc:Ignorable="w14 w15 w16se w16cid w16 w16cex wp14">
   <w:abstractNum w:abstractNumId="0" w15:restartNumberingAfterBreak="0">
     <w:nsid w:val="21C96116"/>
     <w:multiLevelType w:val="hybridMultilevel"/>
@@ -1547,7 +1855,7 @@
 </file>
 
 <file path=word/styles.xml><?xml version="1.0" encoding="utf-8"?>
-<w:styles xmlns:mc="http://schemas.openxmlformats.org/markup-compatibility/2006" xmlns:r="http://schemas.openxmlformats.org/officeDocument/2006/relationships" xmlns:w="http://schemas.openxmlformats.org/wordprocessingml/2006/main" xmlns:w14="http://schemas.microsoft.com/office/word/2010/wordml" xmlns:w15="http://schemas.microsoft.com/office/word/2012/wordml" xmlns:w16cex="http://schemas.microsoft.com/office/word/2018/wordml/cex" xmlns:w16cid="http://schemas.microsoft.com/office/word/2016/wordml/cid" xmlns:w16="http://schemas.microsoft.com/office/word/2018/wordml" xmlns:w16sdtdh="http://schemas.microsoft.com/office/word/2020/wordml/sdtdatahash" xmlns:w16se="http://schemas.microsoft.com/office/word/2015/wordml/symex" mc:Ignorable="w14 w15 w16se w16cid w16 w16cex w16sdtdh">
+<w:styles xmlns:mc="http://schemas.openxmlformats.org/markup-compatibility/2006" xmlns:r="http://schemas.openxmlformats.org/officeDocument/2006/relationships" xmlns:w="http://schemas.openxmlformats.org/wordprocessingml/2006/main" xmlns:w14="http://schemas.microsoft.com/office/word/2010/wordml" xmlns:w15="http://schemas.microsoft.com/office/word/2012/wordml" xmlns:w16cex="http://schemas.microsoft.com/office/word/2018/wordml/cex" xmlns:w16cid="http://schemas.microsoft.com/office/word/2016/wordml/cid" xmlns:w16="http://schemas.microsoft.com/office/word/2018/wordml" xmlns:w16se="http://schemas.microsoft.com/office/word/2015/wordml/symex" mc:Ignorable="w14 w15 w16se w16cid w16 w16cex">
   <w:docDefaults>
     <w:rPrDefault>
       <w:rPr>
@@ -1945,13 +2253,13 @@
     <w:name w:val="Normal"/>
     <w:qFormat/>
   </w:style>
-  <w:style w:type="character" w:default="1" w:styleId="Fuentedeprrafopredeter">
+  <w:style w:type="character" w:default="1" w:styleId="DefaultParagraphFont">
     <w:name w:val="Default Paragraph Font"/>
     <w:uiPriority w:val="1"/>
     <w:semiHidden/>
     <w:unhideWhenUsed/>
   </w:style>
-  <w:style w:type="table" w:default="1" w:styleId="Tablanormal">
+  <w:style w:type="table" w:default="1" w:styleId="TableNormal">
     <w:name w:val="Normal Table"/>
     <w:uiPriority w:val="99"/>
     <w:semiHidden/>
@@ -1966,13 +2274,13 @@
       </w:tblCellMar>
     </w:tblPr>
   </w:style>
-  <w:style w:type="numbering" w:default="1" w:styleId="Sinlista">
+  <w:style w:type="numbering" w:default="1" w:styleId="NoList">
     <w:name w:val="No List"/>
     <w:uiPriority w:val="99"/>
     <w:semiHidden/>
     <w:unhideWhenUsed/>
   </w:style>
-  <w:style w:type="paragraph" w:styleId="Prrafodelista">
+  <w:style w:type="paragraph" w:styleId="ListParagraph">
     <w:name w:val="List Paragraph"/>
     <w:basedOn w:val="Normal"/>
     <w:uiPriority w:val="34"/>

</xml_diff>